<commit_message>
AI assignment3 not finish
</commit_message>
<xml_diff>
--- a/data_mining/assignment2/18083229g_assignment2 - 副本.docx
+++ b/data_mining/assignment2/18083229g_assignment2 - 副本.docx
@@ -2536,13 +2536,7 @@
         </w:tc>
       </w:tr>
     </w:tbl>
-    <w:p>
-      <w:pPr>
-        <w:rPr>
-          <w:rFonts w:hint="eastAsia"/>
-        </w:rPr>
-      </w:pPr>
-    </w:p>
+    <w:p/>
     <w:p>
       <w:r>
         <w:rPr>
@@ -5012,13 +5006,7 @@
     <w:p/>
     <w:p/>
     <w:p/>
-    <w:p>
-      <w:pPr>
-        <w:rPr>
-          <w:rFonts w:hint="eastAsia"/>
-        </w:rPr>
-      </w:pPr>
-    </w:p>
+    <w:p/>
     <w:p>
       <w:pPr>
         <w:rPr>
@@ -5121,8 +5109,6 @@
       <w:r>
         <w:t>s</w:t>
       </w:r>
-      <w:bookmarkStart w:id="0" w:name="_GoBack"/>
-      <w:bookmarkEnd w:id="0"/>
       <w:r>
         <w:t>, then put it into the cluster.</w:t>
       </w:r>
@@ -5145,9 +5131,6 @@
       <w:pPr>
         <w:ind w:leftChars="-810" w:hangingChars="810" w:hanging="1701"/>
         <w:jc w:val="left"/>
-        <w:rPr>
-          <w:rFonts w:hint="eastAsia"/>
-        </w:rPr>
       </w:pPr>
       <w:r>
         <w:rPr>
@@ -5216,18 +5199,10 @@
         <w:t xml:space="preserve">reduce </w:t>
       </w:r>
       <w:r>
-        <w:t>Space Complexity</w:t>
-      </w:r>
-      <w:r>
-        <w:t xml:space="preserve"> and do not need to update distances between two items.</w:t>
+        <w:t>Space Complexity and do not need to update distances between two items.</w:t>
       </w:r>
     </w:p>
     <w:p>
-      <w:pPr>
-        <w:rPr>
-          <w:rFonts w:hint="eastAsia"/>
-        </w:rPr>
-      </w:pPr>
       <w:r>
         <w:rPr>
           <w:rFonts w:hint="eastAsia"/>
@@ -8189,7 +8164,7 @@
                               <w:shd w:val="clear" w:color="auto" w:fill="141414"/>
                               <w:spacing w:line="0" w:lineRule="atLeast"/>
                               <w:rPr>
-                                <w:rFonts w:ascii="Consolas" w:hAnsi="Consolas" w:hint="eastAsia"/>
+                                <w:rFonts w:ascii="Consolas" w:hAnsi="Consolas"/>
                                 <w:color w:val="F8F8F8"/>
                                 <w:sz w:val="18"/>
                                 <w:szCs w:val="18"/>
@@ -11126,7 +11101,7 @@
                         <w:shd w:val="clear" w:color="auto" w:fill="141414"/>
                         <w:spacing w:line="0" w:lineRule="atLeast"/>
                         <w:rPr>
-                          <w:rFonts w:ascii="Consolas" w:hAnsi="Consolas" w:hint="eastAsia"/>
+                          <w:rFonts w:ascii="Consolas" w:hAnsi="Consolas"/>
                           <w:color w:val="F8F8F8"/>
                           <w:sz w:val="18"/>
                           <w:szCs w:val="18"/>
@@ -11154,13 +11129,7 @@
     <w:p/>
     <w:p/>
     <w:p/>
-    <w:p>
-      <w:pPr>
-        <w:rPr>
-          <w:rFonts w:hint="eastAsia"/>
-        </w:rPr>
-      </w:pPr>
-    </w:p>
+    <w:p/>
     <w:p/>
     <w:p>
       <w:pPr>
@@ -13273,7 +13242,7 @@
             <w:tcW w:w="1780" w:type="dxa"/>
           </w:tcPr>
           <w:p>
-            <w:bookmarkStart w:id="1" w:name="OLE_LINK1"/>
+            <w:bookmarkStart w:id="0" w:name="OLE_LINK1"/>
             <w:r>
               <w:t>(1,</w:t>
             </w:r>
@@ -13283,7 +13252,7 @@
             <w:r>
               <w:t>2)</w:t>
             </w:r>
-            <w:bookmarkEnd w:id="1"/>
+            <w:bookmarkEnd w:id="0"/>
           </w:p>
         </w:tc>
       </w:tr>
@@ -13528,13 +13497,7 @@
         <w:t>2/6</w:t>
       </w:r>
     </w:p>
-    <w:p>
-      <w:pPr>
-        <w:rPr>
-          <w:rFonts w:hint="eastAsia"/>
-        </w:rPr>
-      </w:pPr>
-    </w:p>
+    <w:p/>
     <w:tbl>
       <w:tblPr>
         <w:tblStyle w:val="a8"/>
@@ -14423,11 +14386,19 @@
           </w:tcPr>
           <w:p>
             <w:r>
-              <w:t>P(X</w:t>
+              <w:t>P(</w:t>
+            </w:r>
+            <w:proofErr w:type="spellStart"/>
+            <w:r>
+              <w:t>X|</w:t>
             </w:r>
             <w:proofErr w:type="gramStart"/>
             <w:r>
-              <w:t>|)P</w:t>
+              <w:t>Activist</w:t>
+            </w:r>
+            <w:proofErr w:type="spellEnd"/>
+            <w:r>
+              <w:t>)P</w:t>
             </w:r>
             <w:proofErr w:type="gramEnd"/>
             <w:r>
@@ -14447,7 +14418,18 @@
             </w:r>
             <w:r>
               <w:br/>
-              <w:t>P(X|)P(Follower)=Follower:</w:t>
+              <w:t>P(</w:t>
+            </w:r>
+            <w:proofErr w:type="spellStart"/>
+            <w:r>
+              <w:t>X|</w:t>
+            </w:r>
+            <w:r>
+              <w:t>Follower</w:t>
+            </w:r>
+            <w:proofErr w:type="spellEnd"/>
+            <w:r>
+              <w:t>)P(Follower)=</w:t>
             </w:r>
             <w:r>
               <w:rPr>
@@ -14465,7 +14447,27 @@
               <w:rPr>
                 <w:b/>
               </w:rPr>
-              <w:t>P(X|)P(Superstar)=</w:t>
+              <w:t>P(</w:t>
+            </w:r>
+            <w:proofErr w:type="spellStart"/>
+            <w:r>
+              <w:rPr>
+                <w:b/>
+              </w:rPr>
+              <w:t>X|</w:t>
+            </w:r>
+            <w:r>
+              <w:rPr>
+                <w:b/>
+              </w:rPr>
+              <w:t>Superstar</w:t>
+            </w:r>
+            <w:proofErr w:type="spellEnd"/>
+            <w:r>
+              <w:rPr>
+                <w:b/>
+              </w:rPr>
+              <w:t>)P(Superstar)=</w:t>
             </w:r>
             <w:r>
               <w:rPr>
@@ -14528,10 +14530,7 @@
               <w:t>Predict</w:t>
             </w:r>
             <w:r>
-              <w:t xml:space="preserve">: </w:t>
-            </w:r>
-            <w:r>
-              <w:t>Superstar</w:t>
+              <w:t>: Superstar</w:t>
             </w:r>
           </w:p>
         </w:tc>
@@ -14563,11 +14562,19 @@
           </w:tcPr>
           <w:p>
             <w:r>
-              <w:t>P(X</w:t>
+              <w:t>P(</w:t>
+            </w:r>
+            <w:proofErr w:type="spellStart"/>
+            <w:r>
+              <w:t>X|</w:t>
             </w:r>
             <w:proofErr w:type="gramStart"/>
             <w:r>
-              <w:t>|)P</w:t>
+              <w:t>Activist</w:t>
+            </w:r>
+            <w:proofErr w:type="spellEnd"/>
+            <w:r>
+              <w:t>)P</w:t>
             </w:r>
             <w:proofErr w:type="gramEnd"/>
             <w:r>
@@ -14599,14 +14606,28 @@
               <w:rPr>
                 <w:b/>
               </w:rPr>
-              <w:t>P(X</w:t>
+              <w:t>P(</w:t>
+            </w:r>
+            <w:proofErr w:type="spellStart"/>
+            <w:r>
+              <w:rPr>
+                <w:b/>
+              </w:rPr>
+              <w:t>X|</w:t>
             </w:r>
             <w:proofErr w:type="gramStart"/>
             <w:r>
               <w:rPr>
                 <w:b/>
               </w:rPr>
-              <w:t>|)P</w:t>
+              <w:t>Follower</w:t>
+            </w:r>
+            <w:proofErr w:type="spellEnd"/>
+            <w:r>
+              <w:rPr>
+                <w:b/>
+              </w:rPr>
+              <w:t>)P</w:t>
             </w:r>
             <w:proofErr w:type="gramEnd"/>
             <w:r>
@@ -14631,15 +14652,15 @@
           </w:p>
           <w:p>
             <w:r>
-              <w:t>P(X</w:t>
-            </w:r>
-            <w:proofErr w:type="gramStart"/>
-            <w:r>
-              <w:t>|)P</w:t>
-            </w:r>
-            <w:proofErr w:type="gramEnd"/>
-            <w:r>
-              <w:t>(Superstar)=</w:t>
+              <w:t>P(X|</w:t>
+            </w:r>
+            <w:bookmarkStart w:id="1" w:name="_GoBack"/>
+            <w:bookmarkEnd w:id="1"/>
+            <w:r>
+              <w:t>Superstar</w:t>
+            </w:r>
+            <w:r>
+              <w:t>)P(Superstar)=</w:t>
             </w:r>
             <w:r>
               <w:rPr>
@@ -14658,10 +14679,7 @@
               <w:t>Target:</w:t>
             </w:r>
             <w:r>
-              <w:t xml:space="preserve"> </w:t>
-            </w:r>
-            <w:r>
-              <w:t>Activist</w:t>
+              <w:t xml:space="preserve"> Activist</w:t>
             </w:r>
           </w:p>
         </w:tc>
@@ -14704,13 +14722,7 @@
               <w:t>Predict</w:t>
             </w:r>
             <w:r>
-              <w:t>:</w:t>
-            </w:r>
-            <w:r>
-              <w:t xml:space="preserve"> </w:t>
-            </w:r>
-            <w:r>
-              <w:t>Follower</w:t>
+              <w:t>: Follower</w:t>
             </w:r>
           </w:p>
         </w:tc>
@@ -14742,11 +14754,19 @@
           </w:tcPr>
           <w:p>
             <w:r>
-              <w:t>P(X</w:t>
+              <w:t>P(</w:t>
+            </w:r>
+            <w:proofErr w:type="spellStart"/>
+            <w:r>
+              <w:t>X|</w:t>
             </w:r>
             <w:proofErr w:type="gramStart"/>
             <w:r>
-              <w:t>|)P</w:t>
+              <w:t>Activist</w:t>
+            </w:r>
+            <w:proofErr w:type="spellEnd"/>
+            <w:r>
+              <w:t>)P</w:t>
             </w:r>
             <w:proofErr w:type="gramEnd"/>
             <w:r>
@@ -14778,14 +14798,28 @@
               <w:rPr>
                 <w:b/>
               </w:rPr>
-              <w:t>P(X</w:t>
+              <w:t>P(</w:t>
+            </w:r>
+            <w:proofErr w:type="spellStart"/>
+            <w:r>
+              <w:rPr>
+                <w:b/>
+              </w:rPr>
+              <w:t>X|</w:t>
             </w:r>
             <w:proofErr w:type="gramStart"/>
             <w:r>
               <w:rPr>
                 <w:b/>
               </w:rPr>
-              <w:t>|)P</w:t>
+              <w:t>Follower</w:t>
+            </w:r>
+            <w:proofErr w:type="spellEnd"/>
+            <w:r>
+              <w:rPr>
+                <w:b/>
+              </w:rPr>
+              <w:t>)P</w:t>
             </w:r>
             <w:proofErr w:type="gramEnd"/>
             <w:r>
@@ -14810,11 +14844,19 @@
           </w:p>
           <w:p>
             <w:r>
-              <w:t>P(X</w:t>
+              <w:t>P(</w:t>
+            </w:r>
+            <w:proofErr w:type="spellStart"/>
+            <w:r>
+              <w:t>X|</w:t>
             </w:r>
             <w:proofErr w:type="gramStart"/>
             <w:r>
-              <w:t>|)P</w:t>
+              <w:t>Superstar</w:t>
+            </w:r>
+            <w:proofErr w:type="spellEnd"/>
+            <w:r>
+              <w:t>)P</w:t>
             </w:r>
             <w:proofErr w:type="gramEnd"/>
             <w:r>
@@ -14848,13 +14890,7 @@
               <w:rPr>
                 <w:highlight w:val="yellow"/>
               </w:rPr>
-              <w:t xml:space="preserve"> </w:t>
-            </w:r>
-            <w:r>
-              <w:rPr>
-                <w:highlight w:val="yellow"/>
-              </w:rPr>
-              <w:t>Follower</w:t>
+              <w:t xml:space="preserve"> Follower</w:t>
             </w:r>
           </w:p>
         </w:tc>
@@ -14906,19 +14942,7 @@
               <w:rPr>
                 <w:highlight w:val="yellow"/>
               </w:rPr>
-              <w:t>:</w:t>
-            </w:r>
-            <w:r>
-              <w:rPr>
-                <w:highlight w:val="yellow"/>
-              </w:rPr>
-              <w:t xml:space="preserve"> </w:t>
-            </w:r>
-            <w:r>
-              <w:rPr>
-                <w:highlight w:val="yellow"/>
-              </w:rPr>
-              <w:t>Follower</w:t>
+              <w:t>: Follower</w:t>
             </w:r>
           </w:p>
         </w:tc>
@@ -14950,11 +14974,19 @@
           </w:tcPr>
           <w:p>
             <w:r>
-              <w:t>P(X</w:t>
+              <w:t>P(</w:t>
+            </w:r>
+            <w:proofErr w:type="spellStart"/>
+            <w:r>
+              <w:t>X|</w:t>
             </w:r>
             <w:proofErr w:type="gramStart"/>
             <w:r>
-              <w:t>|)P</w:t>
+              <w:t>Activist</w:t>
+            </w:r>
+            <w:proofErr w:type="spellEnd"/>
+            <w:r>
+              <w:t>)P</w:t>
             </w:r>
             <w:proofErr w:type="gramEnd"/>
             <w:r>
@@ -14978,11 +15010,19 @@
           </w:p>
           <w:p>
             <w:r>
-              <w:t>P(X</w:t>
+              <w:t>P(</w:t>
+            </w:r>
+            <w:proofErr w:type="spellStart"/>
+            <w:r>
+              <w:t>X|</w:t>
             </w:r>
             <w:proofErr w:type="gramStart"/>
             <w:r>
-              <w:t>|)P</w:t>
+              <w:t>Follower</w:t>
+            </w:r>
+            <w:proofErr w:type="spellEnd"/>
+            <w:r>
+              <w:t>)P</w:t>
             </w:r>
             <w:proofErr w:type="gramEnd"/>
             <w:r>
@@ -15003,14 +15043,28 @@
               <w:rPr>
                 <w:b/>
               </w:rPr>
-              <w:t>P(X</w:t>
+              <w:t>P(</w:t>
+            </w:r>
+            <w:proofErr w:type="spellStart"/>
+            <w:r>
+              <w:rPr>
+                <w:b/>
+              </w:rPr>
+              <w:t>X|</w:t>
             </w:r>
             <w:proofErr w:type="gramStart"/>
             <w:r>
               <w:rPr>
                 <w:b/>
               </w:rPr>
-              <w:t>|)P</w:t>
+              <w:t>Superstar</w:t>
+            </w:r>
+            <w:proofErr w:type="spellEnd"/>
+            <w:r>
+              <w:rPr>
+                <w:b/>
+              </w:rPr>
+              <w:t>)P</w:t>
             </w:r>
             <w:proofErr w:type="gramEnd"/>
             <w:r>
@@ -15048,13 +15102,7 @@
               <w:rPr>
                 <w:highlight w:val="yellow"/>
               </w:rPr>
-              <w:t xml:space="preserve"> </w:t>
-            </w:r>
-            <w:r>
-              <w:rPr>
-                <w:highlight w:val="yellow"/>
-              </w:rPr>
-              <w:t>Superstar</w:t>
+              <w:t xml:space="preserve"> Superstar</w:t>
             </w:r>
           </w:p>
         </w:tc>
@@ -15106,19 +15154,7 @@
               <w:rPr>
                 <w:highlight w:val="yellow"/>
               </w:rPr>
-              <w:t>:</w:t>
-            </w:r>
-            <w:r>
-              <w:rPr>
-                <w:highlight w:val="yellow"/>
-              </w:rPr>
-              <w:t xml:space="preserve"> </w:t>
-            </w:r>
-            <w:r>
-              <w:rPr>
-                <w:highlight w:val="yellow"/>
-              </w:rPr>
-              <w:t>Superstar</w:t>
+              <w:t>: Superstar</w:t>
             </w:r>
           </w:p>
         </w:tc>
@@ -15150,11 +15186,19 @@
           </w:tcPr>
           <w:p>
             <w:r>
-              <w:t>P(X</w:t>
+              <w:t>P(</w:t>
+            </w:r>
+            <w:proofErr w:type="spellStart"/>
+            <w:r>
+              <w:t>X|</w:t>
             </w:r>
             <w:proofErr w:type="gramStart"/>
             <w:r>
-              <w:t>|)P</w:t>
+              <w:t>Activist</w:t>
+            </w:r>
+            <w:proofErr w:type="spellEnd"/>
+            <w:r>
+              <w:t>)P</w:t>
             </w:r>
             <w:proofErr w:type="gramEnd"/>
             <w:r>
@@ -15178,11 +15222,19 @@
           </w:p>
           <w:p>
             <w:r>
-              <w:t>P(X</w:t>
+              <w:t>P(</w:t>
+            </w:r>
+            <w:proofErr w:type="spellStart"/>
+            <w:r>
+              <w:t>X|</w:t>
             </w:r>
             <w:proofErr w:type="gramStart"/>
             <w:r>
-              <w:t>|)P</w:t>
+              <w:t>Follower</w:t>
+            </w:r>
+            <w:proofErr w:type="spellEnd"/>
+            <w:r>
+              <w:t>)P</w:t>
             </w:r>
             <w:proofErr w:type="gramEnd"/>
             <w:r>
@@ -15203,14 +15255,28 @@
               <w:rPr>
                 <w:b/>
               </w:rPr>
-              <w:t>P(X</w:t>
+              <w:t>P(</w:t>
+            </w:r>
+            <w:proofErr w:type="spellStart"/>
+            <w:r>
+              <w:rPr>
+                <w:b/>
+              </w:rPr>
+              <w:t>X|</w:t>
             </w:r>
             <w:proofErr w:type="gramStart"/>
             <w:r>
               <w:rPr>
                 <w:b/>
               </w:rPr>
-              <w:t>|)P</w:t>
+              <w:t>Superstar</w:t>
+            </w:r>
+            <w:proofErr w:type="spellEnd"/>
+            <w:r>
+              <w:rPr>
+                <w:b/>
+              </w:rPr>
+              <w:t>)P</w:t>
             </w:r>
             <w:proofErr w:type="gramEnd"/>
             <w:r>
@@ -15248,13 +15314,7 @@
               <w:rPr>
                 <w:highlight w:val="yellow"/>
               </w:rPr>
-              <w:t xml:space="preserve"> </w:t>
-            </w:r>
-            <w:r>
-              <w:rPr>
-                <w:highlight w:val="yellow"/>
-              </w:rPr>
-              <w:t>Superstar</w:t>
+              <w:t xml:space="preserve"> Superstar</w:t>
             </w:r>
           </w:p>
         </w:tc>
@@ -15306,19 +15366,7 @@
               <w:rPr>
                 <w:highlight w:val="yellow"/>
               </w:rPr>
-              <w:t>:</w:t>
-            </w:r>
-            <w:r>
-              <w:rPr>
-                <w:highlight w:val="yellow"/>
-              </w:rPr>
-              <w:t xml:space="preserve"> </w:t>
-            </w:r>
-            <w:r>
-              <w:rPr>
-                <w:highlight w:val="yellow"/>
-              </w:rPr>
-              <w:t>Superstar</w:t>
+              <w:t>: Superstar</w:t>
             </w:r>
           </w:p>
         </w:tc>
@@ -15350,11 +15398,19 @@
           </w:tcPr>
           <w:p>
             <w:r>
-              <w:t>P(X</w:t>
+              <w:t>P(</w:t>
+            </w:r>
+            <w:proofErr w:type="spellStart"/>
+            <w:r>
+              <w:t>X|</w:t>
             </w:r>
             <w:proofErr w:type="gramStart"/>
             <w:r>
-              <w:t>|)P</w:t>
+              <w:t>Activist</w:t>
+            </w:r>
+            <w:proofErr w:type="spellEnd"/>
+            <w:r>
+              <w:t>)P</w:t>
             </w:r>
             <w:proofErr w:type="gramEnd"/>
             <w:r>
@@ -15386,14 +15442,28 @@
               <w:rPr>
                 <w:b/>
               </w:rPr>
-              <w:t>P(X</w:t>
+              <w:t>P(</w:t>
+            </w:r>
+            <w:proofErr w:type="spellStart"/>
+            <w:r>
+              <w:rPr>
+                <w:b/>
+              </w:rPr>
+              <w:t>X|</w:t>
             </w:r>
             <w:proofErr w:type="gramStart"/>
             <w:r>
               <w:rPr>
                 <w:b/>
               </w:rPr>
-              <w:t>|)P</w:t>
+              <w:t>Follower</w:t>
+            </w:r>
+            <w:proofErr w:type="spellEnd"/>
+            <w:r>
+              <w:rPr>
+                <w:b/>
+              </w:rPr>
+              <w:t>)P</w:t>
             </w:r>
             <w:proofErr w:type="gramEnd"/>
             <w:r>
@@ -15418,11 +15488,19 @@
           </w:p>
           <w:p>
             <w:r>
-              <w:t>P(X</w:t>
+              <w:t>P(</w:t>
+            </w:r>
+            <w:proofErr w:type="spellStart"/>
+            <w:r>
+              <w:t>X|</w:t>
             </w:r>
             <w:proofErr w:type="gramStart"/>
             <w:r>
-              <w:t>|)P</w:t>
+              <w:t>Superstar</w:t>
+            </w:r>
+            <w:proofErr w:type="spellEnd"/>
+            <w:r>
+              <w:t>)P</w:t>
             </w:r>
             <w:proofErr w:type="gramEnd"/>
             <w:r>
@@ -15456,13 +15534,7 @@
               <w:rPr>
                 <w:highlight w:val="yellow"/>
               </w:rPr>
-              <w:t xml:space="preserve"> </w:t>
-            </w:r>
-            <w:r>
-              <w:rPr>
-                <w:highlight w:val="yellow"/>
-              </w:rPr>
-              <w:t>Follower</w:t>
+              <w:t xml:space="preserve"> Follower</w:t>
             </w:r>
           </w:p>
         </w:tc>
@@ -15514,19 +15586,7 @@
               <w:rPr>
                 <w:highlight w:val="yellow"/>
               </w:rPr>
-              <w:t>:</w:t>
-            </w:r>
-            <w:r>
-              <w:rPr>
-                <w:highlight w:val="yellow"/>
-              </w:rPr>
-              <w:t xml:space="preserve"> </w:t>
-            </w:r>
-            <w:r>
-              <w:rPr>
-                <w:highlight w:val="yellow"/>
-              </w:rPr>
-              <w:t>Follower</w:t>
+              <w:t>: Follower</w:t>
             </w:r>
           </w:p>
         </w:tc>
@@ -15555,13 +15615,7 @@
         <w:t>4/6</w:t>
       </w:r>
     </w:p>
-    <w:p>
-      <w:pPr>
-        <w:rPr>
-          <w:rFonts w:hint="eastAsia"/>
-        </w:rPr>
-      </w:pPr>
-    </w:p>
+    <w:p/>
     <w:p>
       <w:pPr>
         <w:rPr>
@@ -16549,11 +16603,6 @@
     </w:tbl>
     <w:p/>
     <w:p>
-      <w:pPr>
-        <w:rPr>
-          <w:rFonts w:hint="eastAsia"/>
-        </w:rPr>
-      </w:pPr>
       <w:r>
         <w:rPr>
           <w:rFonts w:hint="eastAsia"/>
@@ -16583,13 +16632,7 @@
         <w:t>User H can be classified to Follower</w:t>
       </w:r>
       <w:r>
-        <w:t xml:space="preserve"> with the largest </w:t>
-      </w:r>
-      <w:r>
-        <w:t>probability</w:t>
-      </w:r>
-      <w:r>
-        <w:t xml:space="preserve"> 1/6 as A1= Many or Few</w:t>
+        <w:t xml:space="preserve"> with the largest probability 1/6 as A1= Many or Few</w:t>
       </w:r>
       <w:r>
         <w:t>.</w:t>
@@ -17677,7 +17720,7 @@
 </file>
 
 <file path=customXml/itemProps1.xml><?xml version="1.0" encoding="utf-8"?>
-<ds:datastoreItem xmlns:ds="http://schemas.openxmlformats.org/officeDocument/2006/customXml" ds:itemID="{DBFD36A5-86F3-4414-BC91-842935D72E3A}">
+<ds:datastoreItem xmlns:ds="http://schemas.openxmlformats.org/officeDocument/2006/customXml" ds:itemID="{E3AD693D-6360-4C57-AC41-FC2F5260521C}">
   <ds:schemaRefs>
     <ds:schemaRef ds:uri="http://schemas.openxmlformats.org/officeDocument/2006/bibliography"/>
   </ds:schemaRefs>

</xml_diff>